<commit_message>
Added login form and modified app.py with CORS
</commit_message>
<xml_diff>
--- a/NotesAndScreenShots.docx
+++ b/NotesAndScreenShots.docx
@@ -215,6 +215,9 @@
     <w:p/>
     <w:p>
       <w:r>
+        <w:rPr>
+          <w:noProof/>
+        </w:rPr>
         <w:drawing>
           <wp:inline distT="0" distB="0" distL="0" distR="0" wp14:anchorId="57B762FA" wp14:editId="4562713C">
             <wp:extent cx="5943600" cy="2174875"/>
@@ -268,6 +271,9 @@
     </w:p>
     <w:p>
       <w:r>
+        <w:rPr>
+          <w:noProof/>
+        </w:rPr>
         <w:lastRenderedPageBreak/>
         <w:drawing>
           <wp:inline distT="0" distB="0" distL="0" distR="0" wp14:anchorId="7A206F7B" wp14:editId="76ACB9AE">
@@ -339,6 +345,9 @@
     <w:p/>
     <w:p>
       <w:r>
+        <w:rPr>
+          <w:noProof/>
+        </w:rPr>
         <w:drawing>
           <wp:inline distT="0" distB="0" distL="0" distR="0" wp14:anchorId="398B9E94" wp14:editId="7B43FC7E">
             <wp:extent cx="5943600" cy="3724910"/>
@@ -396,6 +405,9 @@
     <w:p/>
     <w:p>
       <w:r>
+        <w:rPr>
+          <w:noProof/>
+        </w:rPr>
         <w:drawing>
           <wp:inline distT="0" distB="0" distL="0" distR="0" wp14:anchorId="5550DFEB" wp14:editId="69AB0B0D">
             <wp:extent cx="5943600" cy="2392045"/>
@@ -433,6 +445,60 @@
         </w:drawing>
       </w:r>
     </w:p>
+    <w:p/>
+    <w:p>
+      <w:r>
+        <w:t>Creating a basic login form for the API, testing the API by simply sending back the login info:</w:t>
+      </w:r>
+    </w:p>
+    <w:p/>
+    <w:p>
+      <w:r>
+        <w:drawing>
+          <wp:inline distT="0" distB="0" distL="0" distR="0" wp14:anchorId="31A6B7A0" wp14:editId="718E9223">
+            <wp:extent cx="3409861" cy="3906175"/>
+            <wp:effectExtent l="0" t="0" r="0" b="5715"/>
+            <wp:docPr id="689674392" name="Picture 1" descr="A screenshot of a login screen&#10;&#10;Description automatically generated with medium confidence"/>
+            <wp:cNvGraphicFramePr>
+              <a:graphicFrameLocks xmlns:a="http://schemas.openxmlformats.org/drawingml/2006/main" noChangeAspect="1"/>
+            </wp:cNvGraphicFramePr>
+            <a:graphic xmlns:a="http://schemas.openxmlformats.org/drawingml/2006/main">
+              <a:graphicData uri="http://schemas.openxmlformats.org/drawingml/2006/picture">
+                <pic:pic xmlns:pic="http://schemas.openxmlformats.org/drawingml/2006/picture">
+                  <pic:nvPicPr>
+                    <pic:cNvPr id="689674392" name="Picture 1" descr="A screenshot of a login screen&#10;&#10;Description automatically generated with medium confidence"/>
+                    <pic:cNvPicPr/>
+                  </pic:nvPicPr>
+                  <pic:blipFill>
+                    <a:blip r:embed="rId12"/>
+                    <a:stretch>
+                      <a:fillRect/>
+                    </a:stretch>
+                  </pic:blipFill>
+                  <pic:spPr>
+                    <a:xfrm>
+                      <a:off x="0" y="0"/>
+                      <a:ext cx="3423102" cy="3921343"/>
+                    </a:xfrm>
+                    <a:prstGeom prst="rect">
+                      <a:avLst/>
+                    </a:prstGeom>
+                  </pic:spPr>
+                </pic:pic>
+              </a:graphicData>
+            </a:graphic>
+          </wp:inline>
+        </w:drawing>
+      </w:r>
+    </w:p>
+    <w:p/>
+    <w:p>
+      <w:r>
+        <w:t>Form is correctly hitting the API endpoint:</w:t>
+      </w:r>
+    </w:p>
+    <w:p/>
+    <w:p/>
     <w:p/>
     <w:p/>
     <w:p/>

</xml_diff>

<commit_message>
added endpoints for 2fa, currently having problem where API is generating same tfa code for longer than 3 minutes
</commit_message>
<xml_diff>
--- a/NotesAndScreenShots.docx
+++ b/NotesAndScreenShots.docx
@@ -511,6 +511,9 @@
     </w:p>
     <w:p>
       <w:r>
+        <w:rPr>
+          <w:noProof/>
+        </w:rPr>
         <w:lastRenderedPageBreak/>
         <w:drawing>
           <wp:inline distT="0" distB="0" distL="0" distR="0" wp14:anchorId="51053FF1" wp14:editId="5172E09C">
@@ -562,6 +565,9 @@
     </w:p>
     <w:p>
       <w:r>
+        <w:rPr>
+          <w:noProof/>
+        </w:rPr>
         <w:lastRenderedPageBreak/>
         <w:drawing>
           <wp:inline distT="0" distB="0" distL="0" distR="0" wp14:anchorId="3F1F9544" wp14:editId="39AE2E51">
@@ -610,6 +616,9 @@
     <w:p/>
     <w:p>
       <w:r>
+        <w:rPr>
+          <w:noProof/>
+        </w:rPr>
         <w:lastRenderedPageBreak/>
         <w:drawing>
           <wp:inline distT="0" distB="0" distL="0" distR="0" wp14:anchorId="7B83E654" wp14:editId="4E403561">
@@ -664,6 +673,9 @@
     </w:p>
     <w:p>
       <w:r>
+        <w:rPr>
+          <w:noProof/>
+        </w:rPr>
         <w:lastRenderedPageBreak/>
         <w:drawing>
           <wp:inline distT="0" distB="0" distL="0" distR="0" wp14:anchorId="579189D4" wp14:editId="05617B3C">
@@ -713,13 +725,8 @@
       </w:r>
       <w:proofErr w:type="spellEnd"/>
       <w:r>
-        <w:t xml:space="preserve"> column in the database increments (starts at 0). If the user fails 3 logins the following </w:t>
-      </w:r>
-      <w:proofErr w:type="spellStart"/>
-      <w:r>
-        <w:t>happens:</w:t>
-      </w:r>
-      <w:proofErr w:type="spellEnd"/>
+        <w:t xml:space="preserve"> column in the database increments (starts at 0). If the user fails 3 logins the following happens:</w:t>
+      </w:r>
     </w:p>
     <w:p/>
     <w:p>
@@ -813,6 +820,9 @@
     </w:p>
     <w:p>
       <w:r>
+        <w:rPr>
+          <w:noProof/>
+        </w:rPr>
         <w:lastRenderedPageBreak/>
         <w:drawing>
           <wp:inline distT="0" distB="0" distL="0" distR="0" wp14:anchorId="0F643013" wp14:editId="390AB319">
@@ -860,6 +870,9 @@
     <w:p/>
     <w:p>
       <w:r>
+        <w:rPr>
+          <w:noProof/>
+        </w:rPr>
         <w:lastRenderedPageBreak/>
         <w:drawing>
           <wp:inline distT="0" distB="0" distL="0" distR="0" wp14:anchorId="63A896E2" wp14:editId="12231F14">
@@ -904,14 +917,14 @@
         <w:t>Successful login with redirect to 2FA page:</w:t>
       </w:r>
     </w:p>
-    <w:p>
-      <w:r>
-        <w:lastRenderedPageBreak/>
+    <w:p/>
+    <w:p>
+      <w:r>
         <w:drawing>
-          <wp:inline distT="0" distB="0" distL="0" distR="0" wp14:anchorId="590B867D" wp14:editId="2A3357EE">
-            <wp:extent cx="5713095" cy="8229600"/>
-            <wp:effectExtent l="0" t="0" r="1905" b="0"/>
-            <wp:docPr id="516189124" name="Picture 1" descr="A screenshot of a computer&#10;&#10;Description automatically generated with medium confidence"/>
+          <wp:inline distT="0" distB="0" distL="0" distR="0" wp14:anchorId="2524A0AE" wp14:editId="2013BEBB">
+            <wp:extent cx="5943600" cy="3933825"/>
+            <wp:effectExtent l="0" t="0" r="0" b="3175"/>
+            <wp:docPr id="2058553616" name="Picture 1" descr="A screenshot of a computer&#10;&#10;Description automatically generated with medium confidence"/>
             <wp:cNvGraphicFramePr>
               <a:graphicFrameLocks xmlns:a="http://schemas.openxmlformats.org/drawingml/2006/main" noChangeAspect="1"/>
             </wp:cNvGraphicFramePr>
@@ -919,7 +932,7 @@
               <a:graphicData uri="http://schemas.openxmlformats.org/drawingml/2006/picture">
                 <pic:pic xmlns:pic="http://schemas.openxmlformats.org/drawingml/2006/picture">
                   <pic:nvPicPr>
-                    <pic:cNvPr id="516189124" name="Picture 1" descr="A screenshot of a computer&#10;&#10;Description automatically generated with medium confidence"/>
+                    <pic:cNvPr id="2058553616" name="Picture 1" descr="A screenshot of a computer&#10;&#10;Description automatically generated with medium confidence"/>
                     <pic:cNvPicPr/>
                   </pic:nvPicPr>
                   <pic:blipFill>
@@ -931,7 +944,7 @@
                   <pic:spPr>
                     <a:xfrm>
                       <a:off x="0" y="0"/>
-                      <a:ext cx="5713095" cy="8229600"/>
+                      <a:ext cx="5943600" cy="3933825"/>
                     </a:xfrm>
                     <a:prstGeom prst="rect">
                       <a:avLst/>
@@ -944,6 +957,47 @@
         </w:drawing>
       </w:r>
     </w:p>
+    <w:p>
+      <w:r>
+        <w:lastRenderedPageBreak/>
+        <w:drawing>
+          <wp:inline distT="0" distB="0" distL="0" distR="0" wp14:anchorId="4465A08B" wp14:editId="0D789211">
+            <wp:extent cx="5943600" cy="6625590"/>
+            <wp:effectExtent l="0" t="0" r="0" b="3810"/>
+            <wp:docPr id="385440788" name="Picture 1"/>
+            <wp:cNvGraphicFramePr>
+              <a:graphicFrameLocks xmlns:a="http://schemas.openxmlformats.org/drawingml/2006/main" noChangeAspect="1"/>
+            </wp:cNvGraphicFramePr>
+            <a:graphic xmlns:a="http://schemas.openxmlformats.org/drawingml/2006/main">
+              <a:graphicData uri="http://schemas.openxmlformats.org/drawingml/2006/picture">
+                <pic:pic xmlns:pic="http://schemas.openxmlformats.org/drawingml/2006/picture">
+                  <pic:nvPicPr>
+                    <pic:cNvPr id="385440788" name=""/>
+                    <pic:cNvPicPr/>
+                  </pic:nvPicPr>
+                  <pic:blipFill>
+                    <a:blip r:embed="rId21"/>
+                    <a:stretch>
+                      <a:fillRect/>
+                    </a:stretch>
+                  </pic:blipFill>
+                  <pic:spPr>
+                    <a:xfrm>
+                      <a:off x="0" y="0"/>
+                      <a:ext cx="5943600" cy="6625590"/>
+                    </a:xfrm>
+                    <a:prstGeom prst="rect">
+                      <a:avLst/>
+                    </a:prstGeom>
+                  </pic:spPr>
+                </pic:pic>
+              </a:graphicData>
+            </a:graphic>
+          </wp:inline>
+        </w:drawing>
+      </w:r>
+    </w:p>
+    <w:p/>
     <w:sectPr>
       <w:pgSz w:w="12240" w:h="15840"/>
       <w:pgMar w:top="1440" w:right="1440" w:bottom="1440" w:left="1440" w:header="720" w:footer="720" w:gutter="0"/>

</xml_diff>

<commit_message>
fixed the bug, had to do with how the datetime.now() was generated in the mfaHash library. Also modified MFAhash.py to use a constructor. I thought that might be the problem. It did not fix it but I left it that way
</commit_message>
<xml_diff>
--- a/NotesAndScreenShots.docx
+++ b/NotesAndScreenShots.docx
@@ -920,6 +920,9 @@
     <w:p/>
     <w:p>
       <w:r>
+        <w:rPr>
+          <w:noProof/>
+        </w:rPr>
         <w:drawing>
           <wp:inline distT="0" distB="0" distL="0" distR="0" wp14:anchorId="2524A0AE" wp14:editId="2013BEBB">
             <wp:extent cx="5943600" cy="3933825"/>
@@ -959,6 +962,9 @@
     </w:p>
     <w:p>
       <w:r>
+        <w:rPr>
+          <w:noProof/>
+        </w:rPr>
         <w:lastRenderedPageBreak/>
         <w:drawing>
           <wp:inline distT="0" distB="0" distL="0" distR="0" wp14:anchorId="4465A08B" wp14:editId="0D789211">
@@ -998,6 +1004,197 @@
       </w:r>
     </w:p>
     <w:p/>
+    <w:p>
+      <w:proofErr w:type="spellStart"/>
+      <w:r>
+        <w:t>TFA_Code</w:t>
+      </w:r>
+      <w:proofErr w:type="spellEnd"/>
+      <w:r>
+        <w:t xml:space="preserve"> generation with postman:</w:t>
+      </w:r>
+    </w:p>
+    <w:p/>
+    <w:p>
+      <w:r>
+        <w:lastRenderedPageBreak/>
+        <w:drawing>
+          <wp:inline distT="0" distB="0" distL="0" distR="0" wp14:anchorId="2C6DDEB2" wp14:editId="510C89EB">
+            <wp:extent cx="5943600" cy="5669915"/>
+            <wp:effectExtent l="0" t="0" r="0" b="0"/>
+            <wp:docPr id="149659879" name="Picture 1" descr="A screenshot of a computer&#10;&#10;Description automatically generated"/>
+            <wp:cNvGraphicFramePr>
+              <a:graphicFrameLocks xmlns:a="http://schemas.openxmlformats.org/drawingml/2006/main" noChangeAspect="1"/>
+            </wp:cNvGraphicFramePr>
+            <a:graphic xmlns:a="http://schemas.openxmlformats.org/drawingml/2006/main">
+              <a:graphicData uri="http://schemas.openxmlformats.org/drawingml/2006/picture">
+                <pic:pic xmlns:pic="http://schemas.openxmlformats.org/drawingml/2006/picture">
+                  <pic:nvPicPr>
+                    <pic:cNvPr id="149659879" name="Picture 1" descr="A screenshot of a computer&#10;&#10;Description automatically generated"/>
+                    <pic:cNvPicPr/>
+                  </pic:nvPicPr>
+                  <pic:blipFill>
+                    <a:blip r:embed="rId22"/>
+                    <a:stretch>
+                      <a:fillRect/>
+                    </a:stretch>
+                  </pic:blipFill>
+                  <pic:spPr>
+                    <a:xfrm>
+                      <a:off x="0" y="0"/>
+                      <a:ext cx="5943600" cy="5669915"/>
+                    </a:xfrm>
+                    <a:prstGeom prst="rect">
+                      <a:avLst/>
+                    </a:prstGeom>
+                  </pic:spPr>
+                </pic:pic>
+              </a:graphicData>
+            </a:graphic>
+          </wp:inline>
+        </w:drawing>
+      </w:r>
+    </w:p>
+    <w:p/>
+    <w:p>
+      <w:r>
+        <w:t>Code updates automatically with the time:</w:t>
+      </w:r>
+    </w:p>
+    <w:p/>
+    <w:p>
+      <w:r>
+        <w:lastRenderedPageBreak/>
+        <w:drawing>
+          <wp:inline distT="0" distB="0" distL="0" distR="0" wp14:anchorId="4FF19FF5" wp14:editId="12E0A88E">
+            <wp:extent cx="5943600" cy="5666740"/>
+            <wp:effectExtent l="0" t="0" r="0" b="0"/>
+            <wp:docPr id="546632493" name="Picture 1" descr="A screenshot of a computer&#10;&#10;Description automatically generated"/>
+            <wp:cNvGraphicFramePr>
+              <a:graphicFrameLocks xmlns:a="http://schemas.openxmlformats.org/drawingml/2006/main" noChangeAspect="1"/>
+            </wp:cNvGraphicFramePr>
+            <a:graphic xmlns:a="http://schemas.openxmlformats.org/drawingml/2006/main">
+              <a:graphicData uri="http://schemas.openxmlformats.org/drawingml/2006/picture">
+                <pic:pic xmlns:pic="http://schemas.openxmlformats.org/drawingml/2006/picture">
+                  <pic:nvPicPr>
+                    <pic:cNvPr id="546632493" name="Picture 1" descr="A screenshot of a computer&#10;&#10;Description automatically generated"/>
+                    <pic:cNvPicPr/>
+                  </pic:nvPicPr>
+                  <pic:blipFill>
+                    <a:blip r:embed="rId23"/>
+                    <a:stretch>
+                      <a:fillRect/>
+                    </a:stretch>
+                  </pic:blipFill>
+                  <pic:spPr>
+                    <a:xfrm>
+                      <a:off x="0" y="0"/>
+                      <a:ext cx="5943600" cy="5666740"/>
+                    </a:xfrm>
+                    <a:prstGeom prst="rect">
+                      <a:avLst/>
+                    </a:prstGeom>
+                  </pic:spPr>
+                </pic:pic>
+              </a:graphicData>
+            </a:graphic>
+          </wp:inline>
+        </w:drawing>
+      </w:r>
+    </w:p>
+    <w:p/>
+    <w:p>
+      <w:r>
+        <w:t>Testing for Validation:</w:t>
+      </w:r>
+    </w:p>
+    <w:p/>
+    <w:p>
+      <w:r>
+        <w:lastRenderedPageBreak/>
+        <w:drawing>
+          <wp:inline distT="0" distB="0" distL="0" distR="0" wp14:anchorId="5E24BFDA" wp14:editId="582CA017">
+            <wp:extent cx="5943600" cy="5498465"/>
+            <wp:effectExtent l="0" t="0" r="0" b="635"/>
+            <wp:docPr id="1431648957" name="Picture 1" descr="A screenshot of a computer&#10;&#10;Description automatically generated with medium confidence"/>
+            <wp:cNvGraphicFramePr>
+              <a:graphicFrameLocks xmlns:a="http://schemas.openxmlformats.org/drawingml/2006/main" noChangeAspect="1"/>
+            </wp:cNvGraphicFramePr>
+            <a:graphic xmlns:a="http://schemas.openxmlformats.org/drawingml/2006/main">
+              <a:graphicData uri="http://schemas.openxmlformats.org/drawingml/2006/picture">
+                <pic:pic xmlns:pic="http://schemas.openxmlformats.org/drawingml/2006/picture">
+                  <pic:nvPicPr>
+                    <pic:cNvPr id="1431648957" name="Picture 1" descr="A screenshot of a computer&#10;&#10;Description automatically generated with medium confidence"/>
+                    <pic:cNvPicPr/>
+                  </pic:nvPicPr>
+                  <pic:blipFill>
+                    <a:blip r:embed="rId24"/>
+                    <a:stretch>
+                      <a:fillRect/>
+                    </a:stretch>
+                  </pic:blipFill>
+                  <pic:spPr>
+                    <a:xfrm>
+                      <a:off x="0" y="0"/>
+                      <a:ext cx="5943600" cy="5498465"/>
+                    </a:xfrm>
+                    <a:prstGeom prst="rect">
+                      <a:avLst/>
+                    </a:prstGeom>
+                  </pic:spPr>
+                </pic:pic>
+              </a:graphicData>
+            </a:graphic>
+          </wp:inline>
+        </w:drawing>
+      </w:r>
+    </w:p>
+    <w:p/>
+    <w:p>
+      <w:r>
+        <w:t>Code has expired:</w:t>
+      </w:r>
+    </w:p>
+    <w:p>
+      <w:r>
+        <w:lastRenderedPageBreak/>
+        <w:drawing>
+          <wp:inline distT="0" distB="0" distL="0" distR="0" wp14:anchorId="0B9EE8DF" wp14:editId="21E8B85C">
+            <wp:extent cx="5943600" cy="5498465"/>
+            <wp:effectExtent l="0" t="0" r="0" b="635"/>
+            <wp:docPr id="782393563" name="Picture 1" descr="A screenshot of a computer&#10;&#10;Description automatically generated with medium confidence"/>
+            <wp:cNvGraphicFramePr>
+              <a:graphicFrameLocks xmlns:a="http://schemas.openxmlformats.org/drawingml/2006/main" noChangeAspect="1"/>
+            </wp:cNvGraphicFramePr>
+            <a:graphic xmlns:a="http://schemas.openxmlformats.org/drawingml/2006/main">
+              <a:graphicData uri="http://schemas.openxmlformats.org/drawingml/2006/picture">
+                <pic:pic xmlns:pic="http://schemas.openxmlformats.org/drawingml/2006/picture">
+                  <pic:nvPicPr>
+                    <pic:cNvPr id="782393563" name="Picture 1" descr="A screenshot of a computer&#10;&#10;Description automatically generated with medium confidence"/>
+                    <pic:cNvPicPr/>
+                  </pic:nvPicPr>
+                  <pic:blipFill>
+                    <a:blip r:embed="rId24"/>
+                    <a:stretch>
+                      <a:fillRect/>
+                    </a:stretch>
+                  </pic:blipFill>
+                  <pic:spPr>
+                    <a:xfrm>
+                      <a:off x="0" y="0"/>
+                      <a:ext cx="5943600" cy="5498465"/>
+                    </a:xfrm>
+                    <a:prstGeom prst="rect">
+                      <a:avLst/>
+                    </a:prstGeom>
+                  </pic:spPr>
+                </pic:pic>
+              </a:graphicData>
+            </a:graphic>
+          </wp:inline>
+        </w:drawing>
+      </w:r>
+    </w:p>
     <w:sectPr>
       <w:pgSz w:w="12240" w:h="15840"/>
       <w:pgMar w:top="1440" w:right="1440" w:bottom="1440" w:left="1440" w:header="720" w:footer="720" w:gutter="0"/>

</xml_diff>